<commit_message>
Catalogue / Catalogue Items now have Edit Button Statement of Work added.
</commit_message>
<xml_diff>
--- a/Milestone 2/Statement of Work.docx
+++ b/Milestone 2/Statement of Work.docx
@@ -6,8 +6,6 @@
       <w:r>
         <w:t>Statement of Work</w:t>
       </w:r>
-      <w:bookmarkStart w:id="0" w:name="_GoBack"/>
-      <w:bookmarkEnd w:id="0"/>
     </w:p>
     <w:p>
       <w:r>
@@ -23,7 +21,7 @@
         </w:numPr>
       </w:pPr>
       <w:r>
-        <w:t>The concepts and idea of the Catalogue</w:t>
+        <w:t>Worked on the Database using Database-First Approach</w:t>
       </w:r>
     </w:p>
     <w:p>
@@ -35,7 +33,10 @@
         </w:numPr>
       </w:pPr>
       <w:r>
-        <w:t>Low Fidelity Prototype</w:t>
+        <w:t>Created the Database Models / Controllers</w:t>
+      </w:r>
+      <w:r>
+        <w:t xml:space="preserve"> for Web Application</w:t>
       </w:r>
     </w:p>
     <w:p>
@@ -52,7 +53,19 @@
         </w:numPr>
       </w:pPr>
       <w:r>
-        <w:t>Task Analysis</w:t>
+        <w:t>Medium Fidelity Prototype</w:t>
+      </w:r>
+    </w:p>
+    <w:p>
+      <w:pPr>
+        <w:pStyle w:val="ListParagraph"/>
+        <w:numPr>
+          <w:ilvl w:val="1"/>
+          <w:numId w:val="2"/>
+        </w:numPr>
+      </w:pPr>
+      <w:r>
+        <w:t>Updated the Risks &amp; Issues</w:t>
       </w:r>
     </w:p>
     <w:p>
@@ -64,7 +77,10 @@
         </w:numPr>
       </w:pPr>
       <w:r>
-        <w:t>Usability Study (Interviewing Little Brother)</w:t>
+        <w:t>Updated Student Task</w:t>
+      </w:r>
+      <w:r>
+        <w:t xml:space="preserve"> Analysis</w:t>
       </w:r>
     </w:p>
     <w:p>
@@ -76,7 +92,7 @@
         </w:numPr>
       </w:pPr>
       <w:r>
-        <w:t>Conceptual Layout</w:t>
+        <w:t>Created a Login-based system using Microsoft’s encryption class so that passwords are encrypted when stored onto database</w:t>
       </w:r>
     </w:p>
     <w:p>
@@ -88,8 +104,22 @@
         </w:numPr>
       </w:pPr>
       <w:r>
-        <w:t>Low Fidelity Prototype</w:t>
-      </w:r>
+        <w:t>Created the Catalogues / Catalogue Items Controller which used Joel’s database models</w:t>
+      </w:r>
+    </w:p>
+    <w:p>
+      <w:pPr>
+        <w:pStyle w:val="ListParagraph"/>
+        <w:numPr>
+          <w:ilvl w:val="0"/>
+          <w:numId w:val="2"/>
+        </w:numPr>
+      </w:pPr>
+      <w:r>
+        <w:t>Usability Study</w:t>
+      </w:r>
+      <w:bookmarkStart w:id="0" w:name="_GoBack"/>
+      <w:bookmarkEnd w:id="0"/>
     </w:p>
     <w:sectPr>
       <w:pgSz w:w="12240" w:h="15840"/>
@@ -232,7 +262,7 @@
         <w:rFonts w:ascii="Symbol" w:hAnsi="Symbol" w:hint="default"/>
       </w:rPr>
     </w:lvl>
-    <w:lvl w:ilvl="1" w:tplc="10090003" w:tentative="1">
+    <w:lvl w:ilvl="1" w:tplc="10090003">
       <w:start w:val="1"/>
       <w:numFmt w:val="bullet"/>
       <w:lvlText w:val="o"/>

</xml_diff>